<commit_message>
add lab 1 content
</commit_message>
<xml_diff>
--- a/handouts/Lab1.docx
+++ b/handouts/Lab1.docx
@@ -18,522 +18,390 @@
       <w:r>
         <w:t>TASK 1</w:t>
       </w:r>
-      <w:r>
+      <w:fldSimple w:instr=" SEQ \* ALPHABETIC task \*MERGEFORMAT ">
+        <w:r>
+          <w:rPr>
+            <w:noProof/>
+          </w:rPr>
+          <w:t>A</w:t>
+        </w:r>
+      </w:fldSimple>
+      <w:bookmarkEnd w:id="0"/>
+      <w:r>
+        <w:t>: Prepare bacterial cultures</w:t>
+      </w:r>
+    </w:p>
+    <w:p>
+      <w:pPr>
+        <w:rPr>
+          <w:bCs/>
+        </w:rPr>
+      </w:pPr>
+    </w:p>
+    <w:p>
+      <w:pPr>
+        <w:rPr>
+          <w:bCs/>
+        </w:rPr>
+      </w:pPr>
+      <w:r>
+        <w:rPr>
+          <w:bCs/>
+        </w:rPr>
+        <w:t xml:space="preserve">Working in a group of </w:t>
+      </w:r>
+      <w:r>
+        <w:rPr>
+          <w:b/>
+          <w:bCs/>
+        </w:rPr>
+        <w:t>four</w:t>
+      </w:r>
+      <w:r>
+        <w:rPr>
+          <w:bCs/>
+        </w:rPr>
+        <w:t>, you will be preparing 5 bacterial cultures, which you will need in the next laboratory session. As a group, you will need 12 nutrient agar plates</w:t>
+      </w:r>
+      <w:r>
+        <w:rPr>
+          <w:bCs/>
+        </w:rPr>
+        <w:t xml:space="preserve"> </w:t>
+      </w:r>
+      <w:r>
+        <w:rPr>
+          <w:bCs/>
+        </w:rPr>
+        <w:t xml:space="preserve">and will pour these following </w:t>
+      </w:r>
+      <w:r>
+        <w:rPr>
+          <w:bCs/>
+        </w:rPr>
         <w:fldChar w:fldCharType="begin"/>
       </w:r>
       <w:r>
-        <w:instrText xml:space="preserve"> SEQ \* ALPHABETIC task \*MERGEFORMAT </w:instrText>
-      </w:r>
-      <w:r>
+        <w:rPr>
+          <w:bCs/>
+        </w:rPr>
+        <w:instrText xml:space="preserve"> REF protocol_pourplates \h  \* MERGEFORMAT </w:instrText>
+      </w:r>
+      <w:r>
+        <w:rPr>
+          <w:bCs/>
+        </w:rPr>
+      </w:r>
+      <w:r>
+        <w:rPr>
+          <w:bCs/>
+        </w:rPr>
         <w:fldChar w:fldCharType="separate"/>
       </w:r>
       <w:r>
+        <w:t>Protocol 1.</w:t>
+      </w:r>
+      <w:r>
+        <w:t>1</w:t>
+      </w:r>
+      <w:r>
+        <w:t>.</w:t>
+      </w:r>
+      <w:r>
         <w:rPr>
           <w:noProof/>
         </w:rPr>
-        <w:t>A</w:t>
+        <w:t xml:space="preserve"> </w:t>
+      </w:r>
+      <w:r>
+        <w:rPr>
+          <w:bCs/>
+        </w:rPr>
+        <w:fldChar w:fldCharType="end"/>
+      </w:r>
+      <w:r>
+        <w:rPr>
+          <w:bCs/>
+        </w:rPr>
+        <w:t xml:space="preserve">You will use 8 of these plates to plate out serial dilutions of 4 different bacterial </w:t>
+      </w:r>
+      <w:r>
+        <w:rPr>
+          <w:bCs/>
+        </w:rPr>
+        <w:t>cultures (</w:t>
+      </w:r>
+      <w:r>
+        <w:rPr>
+          <w:bCs/>
+        </w:rPr>
+        <w:fldChar w:fldCharType="begin"/>
+      </w:r>
+      <w:r>
+        <w:rPr>
+          <w:bCs/>
+        </w:rPr>
+        <w:instrText xml:space="preserve"> REF protocol_serialdils \h  \* MERGEFORMAT </w:instrText>
+      </w:r>
+      <w:r>
+        <w:rPr>
+          <w:bCs/>
+        </w:rPr>
+      </w:r>
+      <w:r>
+        <w:rPr>
+          <w:bCs/>
+        </w:rPr>
+        <w:fldChar w:fldCharType="separate"/>
+      </w:r>
+      <w:r>
+        <w:t>Protocol 1.</w:t>
+      </w:r>
+      <w:r>
+        <w:t>2</w:t>
+      </w:r>
+      <w:r>
+        <w:rPr>
+          <w:bCs/>
+        </w:rPr>
+        <w:fldChar w:fldCharType="end"/>
+      </w:r>
+      <w:r>
+        <w:rPr>
+          <w:bCs/>
+        </w:rPr>
+        <w:t>),</w:t>
+      </w:r>
+      <w:r>
+        <w:rPr>
+          <w:bCs/>
+        </w:rPr>
+        <w:t xml:space="preserve"> and 4 to streak a bacterial culture for single colonies (</w:t>
+      </w:r>
+      <w:r>
+        <w:rPr>
+          <w:bCs/>
+        </w:rPr>
+        <w:fldChar w:fldCharType="begin"/>
+      </w:r>
+      <w:r>
+        <w:rPr>
+          <w:bCs/>
+        </w:rPr>
+        <w:instrText xml:space="preserve"> REF protocol_streak \h </w:instrText>
+      </w:r>
+      <w:r>
+        <w:rPr>
+          <w:bCs/>
+        </w:rPr>
+      </w:r>
+      <w:r>
+        <w:rPr>
+          <w:bCs/>
+        </w:rPr>
+        <w:fldChar w:fldCharType="separate"/>
+      </w:r>
+      <w:r>
+        <w:t>Protocol 1.</w:t>
       </w:r>
       <w:r>
         <w:rPr>
           <w:noProof/>
         </w:rPr>
+        <w:t>3</w:t>
+      </w:r>
+      <w:r>
+        <w:rPr>
+          <w:bCs/>
+        </w:rPr>
         <w:fldChar w:fldCharType="end"/>
       </w:r>
-      <w:bookmarkEnd w:id="0"/>
-      <w:r>
-        <w:t>: Prepare bacterial cultures</w:t>
-      </w:r>
-    </w:p>
-    <w:p>
-      <w:pPr>
-        <w:rPr>
-          <w:bCs/>
-        </w:rPr>
-      </w:pPr>
-    </w:p>
-    <w:p>
-      <w:pPr>
-        <w:rPr>
-          <w:bCs/>
-        </w:rPr>
-      </w:pPr>
-      <w:r>
-        <w:rPr>
-          <w:bCs/>
-        </w:rPr>
-        <w:t xml:space="preserve">Working in a group of </w:t>
-      </w:r>
-      <w:r>
+      <w:r>
+        <w:rPr>
+          <w:bCs/>
+        </w:rPr>
+        <w:t>). (Each student should prepare and plate out serial dilutions of 1 bacterial culture, and prepare one streak plate.)</w:t>
+      </w:r>
+    </w:p>
+    <w:p/>
+    <w:p>
+      <w:pPr>
+        <w:pStyle w:val="Heading4"/>
         <w:rPr>
           <w:b/>
-          <w:bCs/>
-        </w:rPr>
-        <w:t>four</w:t>
-      </w:r>
-      <w:r>
-        <w:rPr>
-          <w:bCs/>
-        </w:rPr>
-        <w:t xml:space="preserve">, you will be preparing 5 bacterial cultures, which you will need in the next laboratory session for </w:t>
-      </w:r>
-      <w:r>
-        <w:rPr>
-          <w:bCs/>
-        </w:rPr>
-        <w:fldChar w:fldCharType="begin"/>
-      </w:r>
-      <w:r>
-        <w:rPr>
-          <w:bCs/>
-        </w:rPr>
-        <w:instrText xml:space="preserve"> REF task_macroobserv \h </w:instrText>
-      </w:r>
-      <w:r>
-        <w:rPr>
-          <w:bCs/>
-        </w:rPr>
-        <w:fldChar w:fldCharType="separate"/>
-      </w:r>
-      <w:r>
-        <w:rPr>
-          <w:b/>
-        </w:rPr>
-        <w:t>Error! Reference source not found.</w:t>
-      </w:r>
-      <w:r>
-        <w:rPr>
-          <w:bCs/>
-        </w:rPr>
-        <w:fldChar w:fldCharType="end"/>
-      </w:r>
-      <w:r>
-        <w:rPr>
-          <w:bCs/>
-        </w:rPr>
-        <w:t xml:space="preserve"> and </w:t>
-      </w:r>
-      <w:r>
-        <w:rPr>
-          <w:bCs/>
-        </w:rPr>
-        <w:fldChar w:fldCharType="begin"/>
-      </w:r>
-      <w:r>
-        <w:rPr>
-          <w:bCs/>
-        </w:rPr>
-        <w:instrText xml:space="preserve"> REF task_microobserv \h </w:instrText>
-      </w:r>
-      <w:r>
-        <w:rPr>
-          <w:bCs/>
-        </w:rPr>
-        <w:fldChar w:fldCharType="separate"/>
-      </w:r>
-      <w:r>
-        <w:rPr>
-          <w:b/>
-        </w:rPr>
-        <w:t>Error! Reference source not found.</w:t>
-      </w:r>
-      <w:r>
-        <w:rPr>
-          <w:bCs/>
-        </w:rPr>
-        <w:fldChar w:fldCharType="end"/>
-      </w:r>
-      <w:r>
-        <w:rPr>
-          <w:bCs/>
-        </w:rPr>
-        <w:t>. As a group, you will need 12 nutrient agar plates</w:t>
-      </w:r>
-      <w:r>
-        <w:rPr>
-          <w:bCs/>
-        </w:rPr>
-        <w:t xml:space="preserve"> (</w:t>
-      </w:r>
-      <w:r>
-        <w:rPr>
-          <w:bCs/>
-        </w:rPr>
-        <w:fldChar w:fldCharType="begin"/>
-      </w:r>
-      <w:r>
-        <w:rPr>
-          <w:bCs/>
-        </w:rPr>
-        <w:instrText xml:space="preserve"> REF protocol_pourplates \h  \* MERGEFORMAT </w:instrText>
-      </w:r>
-      <w:r>
-        <w:rPr>
-          <w:bCs/>
-        </w:rPr>
-      </w:r>
-      <w:r>
-        <w:rPr>
-          <w:bCs/>
-        </w:rPr>
-        <w:fldChar w:fldCharType="separate"/>
-      </w:r>
+        </w:rPr>
+      </w:pPr>
+      <w:bookmarkStart w:id="1" w:name="protocol_pourplates"/>
       <w:r>
         <w:t>Protocol 1.</w:t>
       </w:r>
-      <w:r>
-        <w:t>1</w:t>
-      </w:r>
-      <w:r>
-        <w:rPr>
-          <w:noProof/>
-        </w:rPr>
+      <w:fldSimple w:instr=" SEQ protocol \*MERGEFORMAT ">
+        <w:r>
+          <w:rPr>
+            <w:noProof/>
+          </w:rPr>
+          <w:t>1</w:t>
+        </w:r>
+      </w:fldSimple>
+      <w:r>
         <w:t xml:space="preserve"> </w:t>
       </w:r>
-      <w:r>
-        <w:rPr>
-          <w:bCs/>
-        </w:rPr>
-        <w:fldChar w:fldCharType="end"/>
-      </w:r>
-      <w:r>
-        <w:rPr>
-          <w:bCs/>
-        </w:rPr>
-        <w:t xml:space="preserve">You will use 8 of these plates to plate out serial dilutions of 4 different bacterial </w:t>
-      </w:r>
-      <w:r>
-        <w:rPr>
-          <w:bCs/>
-        </w:rPr>
-        <w:t>cultures (</w:t>
-      </w:r>
-      <w:r>
-        <w:rPr>
-          <w:bCs/>
-        </w:rPr>
-        <w:fldChar w:fldCharType="begin"/>
-      </w:r>
-      <w:r>
-        <w:rPr>
-          <w:bCs/>
-        </w:rPr>
-        <w:instrText xml:space="preserve"> REF protocol_serialdils \h  \* MERGEFORMAT </w:instrText>
-      </w:r>
-      <w:r>
-        <w:rPr>
-          <w:bCs/>
-        </w:rPr>
-      </w:r>
-      <w:r>
-        <w:rPr>
-          <w:bCs/>
-        </w:rPr>
-        <w:fldChar w:fldCharType="separate"/>
-      </w:r>
+      <w:bookmarkEnd w:id="1"/>
+      <w:r>
+        <w:t xml:space="preserve">: </w:t>
+      </w:r>
+      <w:r>
+        <w:t>Preparation of nutrient agar plates</w:t>
+      </w:r>
+      <w:r>
+        <w:t>.</w:t>
+      </w:r>
+    </w:p>
+    <w:p>
+      <w:pPr>
+        <w:pStyle w:val="Default"/>
+      </w:pPr>
+    </w:p>
+    <w:p>
+      <w:pPr>
+        <w:pStyle w:val="Default"/>
+        <w:rPr>
+          <w:sz w:val="22"/>
+          <w:szCs w:val="22"/>
+        </w:rPr>
+      </w:pPr>
+      <w:r>
+        <w:rPr>
+          <w:sz w:val="22"/>
+          <w:szCs w:val="22"/>
+        </w:rPr>
+        <w:t xml:space="preserve">1. Label an empty Petri dish on the bottom with “nutrient agar” or “NA”. Be sure to label the bottom of the plate, and to write around the circumference (not across the centre of the plate). </w:t>
+      </w:r>
+    </w:p>
+    <w:p>
+      <w:pPr>
+        <w:pStyle w:val="Default"/>
+        <w:rPr>
+          <w:sz w:val="22"/>
+          <w:szCs w:val="22"/>
+        </w:rPr>
+      </w:pPr>
+    </w:p>
+    <w:p>
+      <w:pPr>
+        <w:pStyle w:val="Default"/>
+        <w:rPr>
+          <w:sz w:val="22"/>
+          <w:szCs w:val="22"/>
+        </w:rPr>
+      </w:pPr>
+      <w:r>
+        <w:rPr>
+          <w:sz w:val="22"/>
+          <w:szCs w:val="22"/>
+        </w:rPr>
+        <w:t xml:space="preserve">2. Using </w:t>
+      </w:r>
+      <w:r>
+        <w:rPr>
+          <w:color w:val="auto"/>
+          <w:sz w:val="22"/>
+          <w:szCs w:val="22"/>
+        </w:rPr>
+        <w:t>aseptic technique</w:t>
+      </w:r>
+      <w:r>
+        <w:rPr>
+          <w:sz w:val="22"/>
+          <w:szCs w:val="22"/>
+        </w:rPr>
+        <w:t xml:space="preserve">, pour the nutrient agar plate using the molten nutrient agar provided. Pour slowly and try to avoid bubbles. Fill the plate approximately halfway with the molten agar. </w:t>
+      </w:r>
+    </w:p>
+    <w:p>
+      <w:pPr>
+        <w:pStyle w:val="Default"/>
+        <w:rPr>
+          <w:sz w:val="22"/>
+          <w:szCs w:val="22"/>
+        </w:rPr>
+      </w:pPr>
+    </w:p>
+    <w:p>
+      <w:pPr>
+        <w:pStyle w:val="Default"/>
+        <w:rPr>
+          <w:sz w:val="22"/>
+          <w:szCs w:val="22"/>
+        </w:rPr>
+      </w:pPr>
+      <w:r>
+        <w:rPr>
+          <w:sz w:val="22"/>
+          <w:szCs w:val="22"/>
+        </w:rPr>
+        <w:t>3. Leave the plates untouched on your bench for ~15 min or until the agar has fully solidified. Pla</w:t>
+      </w:r>
+      <w:r>
+        <w:rPr>
+          <w:sz w:val="22"/>
+          <w:szCs w:val="22"/>
+        </w:rPr>
+        <w:t>t</w:t>
+      </w:r>
+      <w:r>
+        <w:rPr>
+          <w:sz w:val="22"/>
+          <w:szCs w:val="22"/>
+        </w:rPr>
+        <w:t>es will cool and solidfy more quickly if placed in a single layer (no</w:t>
+      </w:r>
+      <w:r>
+        <w:rPr>
+          <w:sz w:val="22"/>
+          <w:szCs w:val="22"/>
+        </w:rPr>
+        <w:t>t</w:t>
+      </w:r>
+      <w:r>
+        <w:rPr>
+          <w:sz w:val="22"/>
+          <w:szCs w:val="22"/>
+        </w:rPr>
+        <w:t xml:space="preserve"> s</w:t>
+      </w:r>
+      <w:r>
+        <w:rPr>
+          <w:sz w:val="22"/>
+          <w:szCs w:val="22"/>
+        </w:rPr>
+        <w:t>t</w:t>
+      </w:r>
+      <w:r>
+        <w:rPr>
+          <w:sz w:val="22"/>
+          <w:szCs w:val="22"/>
+        </w:rPr>
+        <w:t>acked).</w:t>
+      </w:r>
+    </w:p>
+    <w:p/>
+    <w:p>
+      <w:pPr>
+        <w:pStyle w:val="Heading4"/>
+      </w:pPr>
+      <w:bookmarkStart w:id="2" w:name="protocol_serialdils"/>
       <w:r>
         <w:t>Protocol 1.</w:t>
       </w:r>
-      <w:r>
-        <w:t>2</w:t>
-      </w:r>
-      <w:r>
-        <w:rPr>
-          <w:bCs/>
-        </w:rPr>
-        <w:fldChar w:fldCharType="end"/>
-      </w:r>
-      <w:r>
-        <w:rPr>
-          <w:bCs/>
-        </w:rPr>
-        <w:t>),</w:t>
-      </w:r>
-      <w:r>
-        <w:rPr>
-          <w:bCs/>
-        </w:rPr>
-        <w:t xml:space="preserve"> and 4 to streak a bacterial culture for single colonies (</w:t>
-      </w:r>
-      <w:r>
-        <w:rPr>
-          <w:bCs/>
-        </w:rPr>
-        <w:fldChar w:fldCharType="begin"/>
-      </w:r>
-      <w:r>
-        <w:rPr>
-          <w:bCs/>
-        </w:rPr>
-        <w:instrText xml:space="preserve"> REF protocol_streak \h </w:instrText>
-      </w:r>
-      <w:r>
-        <w:rPr>
-          <w:bCs/>
-        </w:rPr>
-      </w:r>
-      <w:r>
-        <w:rPr>
-          <w:bCs/>
-        </w:rPr>
-        <w:fldChar w:fldCharType="separate"/>
-      </w:r>
-      <w:r>
-        <w:t>Protocol 1.</w:t>
-      </w:r>
-      <w:r>
-        <w:rPr>
-          <w:noProof/>
-        </w:rPr>
-        <w:t>3</w:t>
-      </w:r>
-      <w:r>
-        <w:rPr>
-          <w:bCs/>
-        </w:rPr>
-        <w:fldChar w:fldCharType="end"/>
-      </w:r>
-      <w:r>
-        <w:rPr>
-          <w:bCs/>
-        </w:rPr>
-        <w:t xml:space="preserve">). (Each student should prepare and plate out serial dilutions of 1 bacterial </w:t>
-      </w:r>
-      <w:proofErr w:type="gramStart"/>
-      <w:r>
-        <w:rPr>
-          <w:bCs/>
-        </w:rPr>
-        <w:t>culture, and</w:t>
-      </w:r>
-      <w:proofErr w:type="gramEnd"/>
-      <w:r>
-        <w:rPr>
-          <w:bCs/>
-        </w:rPr>
-        <w:t xml:space="preserve"> prepare one streak plate.)</w:t>
-      </w:r>
-    </w:p>
-    <w:p/>
-    <w:p>
-      <w:pPr>
-        <w:pStyle w:val="Heading4"/>
-        <w:rPr>
-          <w:b/>
-        </w:rPr>
-      </w:pPr>
-      <w:bookmarkStart w:id="1" w:name="protocol_pourplates"/>
-      <w:r>
-        <w:t>Protocol 1.</w:t>
-      </w:r>
-      <w:r>
-        <w:fldChar w:fldCharType="begin"/>
-      </w:r>
-      <w:r>
-        <w:instrText xml:space="preserve"> SEQ protocol \*MERGEFORMAT </w:instrText>
-      </w:r>
-      <w:r>
-        <w:fldChar w:fldCharType="separate"/>
-      </w:r>
-      <w:r>
-        <w:rPr>
-          <w:noProof/>
-        </w:rPr>
-        <w:t>1</w:t>
-      </w:r>
-      <w:r>
-        <w:rPr>
-          <w:noProof/>
-        </w:rPr>
-        <w:fldChar w:fldCharType="end"/>
-      </w:r>
-      <w:r>
-        <w:t xml:space="preserve"> </w:t>
-      </w:r>
-      <w:bookmarkEnd w:id="1"/>
-      <w:r>
-        <w:t xml:space="preserve">: </w:t>
-      </w:r>
-      <w:r>
-        <w:t>Preparation of nutrient agar plates</w:t>
-      </w:r>
-      <w:r>
-        <w:t>.</w:t>
-      </w:r>
-    </w:p>
-    <w:p>
-      <w:pPr>
-        <w:pStyle w:val="Default"/>
-      </w:pPr>
-    </w:p>
-    <w:p>
-      <w:pPr>
-        <w:pStyle w:val="Default"/>
-        <w:rPr>
-          <w:sz w:val="22"/>
-          <w:szCs w:val="22"/>
-        </w:rPr>
-      </w:pPr>
-      <w:r>
-        <w:rPr>
-          <w:sz w:val="22"/>
-          <w:szCs w:val="22"/>
-        </w:rPr>
-        <w:t xml:space="preserve">1. Label an empty Petri dish on the bottom with “nutrient agar” or “NA”. Be sure to label the bottom of the plate, and to write around the circumference (not across the centre of the plate). </w:t>
-      </w:r>
-    </w:p>
-    <w:p>
-      <w:pPr>
-        <w:pStyle w:val="Default"/>
-        <w:rPr>
-          <w:sz w:val="22"/>
-          <w:szCs w:val="22"/>
-        </w:rPr>
-      </w:pPr>
-    </w:p>
-    <w:p>
-      <w:pPr>
-        <w:pStyle w:val="Default"/>
-        <w:rPr>
-          <w:sz w:val="22"/>
-          <w:szCs w:val="22"/>
-        </w:rPr>
-      </w:pPr>
-      <w:r>
-        <w:rPr>
-          <w:sz w:val="22"/>
-          <w:szCs w:val="22"/>
-        </w:rPr>
-        <w:t xml:space="preserve">2. Using </w:t>
-      </w:r>
-      <w:r>
-        <w:rPr>
-          <w:color w:val="auto"/>
-          <w:sz w:val="22"/>
-          <w:szCs w:val="22"/>
-        </w:rPr>
-        <w:t>aseptic technique</w:t>
-      </w:r>
-      <w:r>
-        <w:rPr>
-          <w:sz w:val="22"/>
-          <w:szCs w:val="22"/>
-        </w:rPr>
-        <w:t xml:space="preserve">, pour the nutrient agar plate using the molten nutrient agar provided. Pour slowly and try to avoid bubbles. Fill the plate approximately halfway with the molten agar. </w:t>
-      </w:r>
-    </w:p>
-    <w:p>
-      <w:pPr>
-        <w:pStyle w:val="Default"/>
-        <w:rPr>
-          <w:sz w:val="22"/>
-          <w:szCs w:val="22"/>
-        </w:rPr>
-      </w:pPr>
-    </w:p>
-    <w:p>
-      <w:pPr>
-        <w:pStyle w:val="Default"/>
-        <w:rPr>
-          <w:sz w:val="22"/>
-          <w:szCs w:val="22"/>
-        </w:rPr>
-      </w:pPr>
-      <w:r>
-        <w:rPr>
-          <w:sz w:val="22"/>
-          <w:szCs w:val="22"/>
-        </w:rPr>
-        <w:t>3. Leave the plates untouched on your bench for ~15 min or until the agar has fully solidified. Pla</w:t>
-      </w:r>
-      <w:r>
-        <w:rPr>
-          <w:sz w:val="22"/>
-          <w:szCs w:val="22"/>
-        </w:rPr>
-        <w:t>t</w:t>
-      </w:r>
-      <w:r>
-        <w:rPr>
-          <w:sz w:val="22"/>
-          <w:szCs w:val="22"/>
-        </w:rPr>
-        <w:t xml:space="preserve">es will cool and </w:t>
-      </w:r>
-      <w:proofErr w:type="spellStart"/>
-      <w:r>
-        <w:rPr>
-          <w:sz w:val="22"/>
-          <w:szCs w:val="22"/>
-        </w:rPr>
-        <w:t>solidfy</w:t>
-      </w:r>
-      <w:proofErr w:type="spellEnd"/>
-      <w:r>
-        <w:rPr>
-          <w:sz w:val="22"/>
-          <w:szCs w:val="22"/>
-        </w:rPr>
-        <w:t xml:space="preserve"> more quickly if placed in a single layer (no</w:t>
-      </w:r>
-      <w:r>
-        <w:rPr>
-          <w:sz w:val="22"/>
-          <w:szCs w:val="22"/>
-        </w:rPr>
-        <w:t>t</w:t>
-      </w:r>
-      <w:r>
-        <w:rPr>
-          <w:sz w:val="22"/>
-          <w:szCs w:val="22"/>
-        </w:rPr>
-        <w:t xml:space="preserve"> s</w:t>
-      </w:r>
-      <w:r>
-        <w:rPr>
-          <w:sz w:val="22"/>
-          <w:szCs w:val="22"/>
-        </w:rPr>
-        <w:t>t</w:t>
-      </w:r>
-      <w:r>
-        <w:rPr>
-          <w:sz w:val="22"/>
-          <w:szCs w:val="22"/>
-        </w:rPr>
-        <w:t>acked).</w:t>
-      </w:r>
-    </w:p>
-    <w:p/>
-    <w:p>
-      <w:pPr>
-        <w:pStyle w:val="Heading4"/>
-      </w:pPr>
-      <w:bookmarkStart w:id="2" w:name="protocol_serialdils"/>
-      <w:r>
-        <w:t>Protocol 1.</w:t>
-      </w:r>
-      <w:r>
-        <w:fldChar w:fldCharType="begin"/>
-      </w:r>
-      <w:r>
-        <w:instrText xml:space="preserve"> SEQ protocol \*MERGEFORMAT </w:instrText>
-      </w:r>
-      <w:r>
-        <w:fldChar w:fldCharType="separate"/>
-      </w:r>
-      <w:r>
-        <w:rPr>
-          <w:noProof/>
-        </w:rPr>
-        <w:t>2</w:t>
-      </w:r>
-      <w:r>
-        <w:rPr>
-          <w:noProof/>
-        </w:rPr>
-        <w:fldChar w:fldCharType="end"/>
-      </w:r>
+      <w:fldSimple w:instr=" SEQ protocol \*MERGEFORMAT ">
+        <w:r>
+          <w:rPr>
+            <w:noProof/>
+          </w:rPr>
+          <w:t>2</w:t>
+        </w:r>
+      </w:fldSimple>
       <w:bookmarkEnd w:id="2"/>
       <w:r>
         <w:t>: Serial dilutions and plating for single colonies</w:t>
@@ -552,6 +420,7 @@
           <w:numId w:val="4"/>
         </w:numPr>
         <w:spacing w:after="53"/>
+        <w:ind w:left="360"/>
         <w:rPr>
           <w:sz w:val="22"/>
           <w:szCs w:val="22"/>
@@ -584,7 +453,7 @@
       <w:pPr>
         <w:pStyle w:val="Default"/>
         <w:spacing w:after="53"/>
-        <w:ind w:left="720"/>
+        <w:ind w:left="360"/>
         <w:rPr>
           <w:sz w:val="22"/>
           <w:szCs w:val="22"/>
@@ -595,7 +464,7 @@
       <w:pPr>
         <w:pStyle w:val="Default"/>
         <w:spacing w:after="53"/>
-        <w:ind w:left="720"/>
+        <w:ind w:left="360"/>
         <w:rPr>
           <w:sz w:val="22"/>
           <w:szCs w:val="22"/>
@@ -617,6 +486,7 @@
           <w:numId w:val="3"/>
         </w:numPr>
         <w:spacing w:after="53"/>
+        <w:ind w:left="720"/>
         <w:rPr>
           <w:sz w:val="22"/>
           <w:szCs w:val="22"/>
@@ -638,6 +508,7 @@
           <w:numId w:val="3"/>
         </w:numPr>
         <w:spacing w:after="53"/>
+        <w:ind w:left="720"/>
         <w:rPr>
           <w:sz w:val="22"/>
           <w:szCs w:val="22"/>
@@ -659,6 +530,7 @@
           <w:numId w:val="3"/>
         </w:numPr>
         <w:spacing w:after="53"/>
+        <w:ind w:left="720"/>
         <w:rPr>
           <w:sz w:val="22"/>
           <w:szCs w:val="22"/>
@@ -687,6 +559,7 @@
           <w:numId w:val="3"/>
         </w:numPr>
         <w:spacing w:after="53"/>
+        <w:ind w:left="720"/>
         <w:rPr>
           <w:sz w:val="22"/>
           <w:szCs w:val="22"/>
@@ -716,6 +589,7 @@
           <w:ilvl w:val="0"/>
           <w:numId w:val="4"/>
         </w:numPr>
+        <w:ind w:left="360"/>
         <w:rPr>
           <w:sz w:val="22"/>
           <w:szCs w:val="22"/>
@@ -798,7 +672,7 @@
     <w:p>
       <w:pPr>
         <w:pStyle w:val="Default"/>
-        <w:ind w:left="720"/>
+        <w:ind w:left="360"/>
         <w:rPr>
           <w:sz w:val="22"/>
           <w:szCs w:val="22"/>
@@ -812,17 +686,17 @@
           <w:ilvl w:val="0"/>
           <w:numId w:val="4"/>
         </w:numPr>
-        <w:rPr>
-          <w:sz w:val="22"/>
-          <w:szCs w:val="22"/>
-        </w:rPr>
-      </w:pPr>
-      <w:r>
-        <w:rPr>
-          <w:sz w:val="22"/>
-          <w:szCs w:val="22"/>
-        </w:rPr>
-        <w:lastRenderedPageBreak/>
+        <w:ind w:left="360"/>
+        <w:rPr>
+          <w:sz w:val="22"/>
+          <w:szCs w:val="22"/>
+        </w:rPr>
+      </w:pPr>
+      <w:r>
+        <w:rPr>
+          <w:sz w:val="22"/>
+          <w:szCs w:val="22"/>
+        </w:rPr>
         <w:t xml:space="preserve">Repeat step 2, using 0.1 mL of the </w:t>
       </w:r>
       <w:r>
@@ -861,24 +735,36 @@
           <w:sz w:val="22"/>
           <w:szCs w:val="22"/>
         </w:rPr>
-        <w:t xml:space="preserve"> and a fresh nutrient agar plate. Note that when you are working from more-dilute to more-concentrated dilutions, you can reuse the same spreader (</w:t>
-      </w:r>
-      <w:proofErr w:type="gramStart"/>
-      <w:r>
-        <w:rPr>
-          <w:sz w:val="22"/>
-          <w:szCs w:val="22"/>
-        </w:rPr>
-        <w:t>provided that</w:t>
-      </w:r>
-      <w:proofErr w:type="gramEnd"/>
-      <w:r>
-        <w:rPr>
-          <w:sz w:val="22"/>
-          <w:szCs w:val="22"/>
-        </w:rPr>
-        <w:t xml:space="preserve"> you have not contaminated it between plates, e.g. by contact with the lab bench or other non-sterile objects.)</w:t>
-      </w:r>
+        <w:t xml:space="preserve"> and a fresh nutrient agar plate. Note that when you are working from more-dilute to more-concentrated dilutions, you can reuse </w:t>
+      </w:r>
+      <w:r>
+        <w:rPr>
+          <w:sz w:val="22"/>
+          <w:szCs w:val="22"/>
+        </w:rPr>
+        <w:lastRenderedPageBreak/>
+        <w:t>the same spreader (provided that you have not contaminated it between plates, e.g. by contact with the lab bench or other non-sterile objects.)</w:t>
+      </w:r>
+    </w:p>
+    <w:p>
+      <w:pPr>
+        <w:pStyle w:val="ListParagraph"/>
+        <w:ind w:left="360"/>
+        <w:rPr>
+          <w:sz w:val="22"/>
+          <w:szCs w:val="22"/>
+        </w:rPr>
+      </w:pPr>
+    </w:p>
+    <w:p>
+      <w:pPr>
+        <w:pStyle w:val="Default"/>
+        <w:ind w:left="720"/>
+        <w:rPr>
+          <w:sz w:val="22"/>
+          <w:szCs w:val="22"/>
+        </w:rPr>
+      </w:pPr>
     </w:p>
     <w:p>
       <w:pPr>
@@ -1174,10 +1060,7 @@
         <w:t>Before</w:t>
       </w:r>
       <w:r>
-        <w:t xml:space="preserve"> preparing your first streak plate, use the template provided</w:t>
-      </w:r>
-      <w:r>
-        <w:t xml:space="preserve"> in </w:t>
+        <w:t xml:space="preserve"> preparing your first streak plate, use the template provided in </w:t>
       </w:r>
       <w:r>
         <w:fldChar w:fldCharType="begin"/>
@@ -1324,27 +1207,14 @@
       <w:r>
         <w:t>Protocol 1.</w:t>
       </w:r>
-      <w:r>
-        <w:fldChar w:fldCharType="begin"/>
-      </w:r>
-      <w:r>
-        <w:instrText xml:space="preserve"> SEQ protocol \*MERGEFORMAT </w:instrText>
-      </w:r>
-      <w:r>
-        <w:fldChar w:fldCharType="separate"/>
-      </w:r>
-      <w:r>
-        <w:rPr>
-          <w:noProof/>
-        </w:rPr>
-        <w:t>3</w:t>
-      </w:r>
-      <w:r>
-        <w:rPr>
-          <w:noProof/>
-        </w:rPr>
-        <w:fldChar w:fldCharType="end"/>
-      </w:r>
+      <w:fldSimple w:instr=" SEQ protocol \*MERGEFORMAT ">
+        <w:r>
+          <w:rPr>
+            <w:noProof/>
+          </w:rPr>
+          <w:t>3</w:t>
+        </w:r>
+      </w:fldSimple>
       <w:bookmarkEnd w:id="6"/>
       <w:r>
         <w:t>: Streaking for single colonies</w:t>
@@ -1419,21 +1289,7 @@
         <w:rPr>
           <w:bCs/>
         </w:rPr>
-        <w:t xml:space="preserve">Return the plate to its lid </w:t>
-      </w:r>
-      <w:proofErr w:type="gramStart"/>
-      <w:r>
-        <w:rPr>
-          <w:bCs/>
-        </w:rPr>
-        <w:t>so as to</w:t>
-      </w:r>
-      <w:proofErr w:type="gramEnd"/>
-      <w:r>
-        <w:rPr>
-          <w:bCs/>
-        </w:rPr>
-        <w:t xml:space="preserve"> protect it from contaminants in the air while you re-flame the loop. Allow the loop to cool.</w:t>
+        <w:t>Return the plate to its lid so as to protect it from contaminants in the air while you re-flame the loop. Allow the loop to cool.</w:t>
       </w:r>
     </w:p>
     <w:p>
@@ -1459,21 +1315,7 @@
         <w:rPr>
           <w:bCs/>
         </w:rPr>
-        <w:t xml:space="preserve">Pick up the plate again and touch the cooled loop onto an area of the agar that has not previously been streaked. (This step helps to quench the heat from the loop and so prevents it from killing any bacteria it subsequently </w:t>
-      </w:r>
-      <w:proofErr w:type="gramStart"/>
-      <w:r>
-        <w:rPr>
-          <w:bCs/>
-        </w:rPr>
-        <w:t>comes into contact with</w:t>
-      </w:r>
-      <w:proofErr w:type="gramEnd"/>
-      <w:r>
-        <w:rPr>
-          <w:bCs/>
-        </w:rPr>
-        <w:t>.)</w:t>
+        <w:t>Pick up the plate again and touch the cooled loop onto an area of the agar that has not previously been streaked. (This step helps to quench the heat from the loop and so prevents it from killing any bacteria it subsequently comes into contact with.)</w:t>
       </w:r>
     </w:p>
     <w:p>
@@ -1631,27 +1473,14 @@
         <w:lastRenderedPageBreak/>
         <w:t>TASK 1</w:t>
       </w:r>
-      <w:r>
-        <w:fldChar w:fldCharType="begin"/>
-      </w:r>
-      <w:r>
-        <w:instrText xml:space="preserve"> SEQ \* ALPHABETIC task \* MERGEFORMAT </w:instrText>
-      </w:r>
-      <w:r>
-        <w:fldChar w:fldCharType="separate"/>
-      </w:r>
-      <w:r>
-        <w:rPr>
-          <w:noProof/>
-        </w:rPr>
-        <w:t>B</w:t>
-      </w:r>
-      <w:r>
-        <w:rPr>
-          <w:noProof/>
-        </w:rPr>
-        <w:fldChar w:fldCharType="end"/>
-      </w:r>
+      <w:fldSimple w:instr=" SEQ \* ALPHABETIC task \* MERGEFORMAT ">
+        <w:r>
+          <w:rPr>
+            <w:noProof/>
+          </w:rPr>
+          <w:t>B</w:t>
+        </w:r>
+      </w:fldSimple>
       <w:bookmarkEnd w:id="7"/>
       <w:r>
         <w:t>:</w:t>
@@ -1743,15 +1572,7 @@
         <w:fldChar w:fldCharType="end"/>
       </w:r>
       <w:r>
-        <w:t xml:space="preserve">– the results (photograph of your gel) will be posted for you on </w:t>
-      </w:r>
-      <w:proofErr w:type="spellStart"/>
-      <w:r>
-        <w:t>MyPlace</w:t>
-      </w:r>
-      <w:proofErr w:type="spellEnd"/>
-      <w:r>
-        <w:t>.</w:t>
+        <w:t>– the results (photograph of your gel) will be posted for you on MyPlace.</w:t>
       </w:r>
     </w:p>
     <w:p/>
@@ -1763,25 +1584,15 @@
       <w:r>
         <w:t>Protocol 1.</w:t>
       </w:r>
-      <w:r>
-        <w:fldChar w:fldCharType="begin"/>
-      </w:r>
-      <w:r>
-        <w:instrText xml:space="preserve"> seq protocol \*MERGEFORMAT </w:instrText>
-      </w:r>
-      <w:r>
-        <w:fldChar w:fldCharType="separate"/>
-      </w:r>
-      <w:r>
-        <w:rPr>
-          <w:noProof/>
-          <w:lang w:val="en-US"/>
-        </w:rPr>
-        <w:t>4</w:t>
-      </w:r>
-      <w:r>
-        <w:fldChar w:fldCharType="end"/>
-      </w:r>
+      <w:fldSimple w:instr=" seq protocol \*MERGEFORMAT ">
+        <w:r>
+          <w:rPr>
+            <w:noProof/>
+            <w:lang w:val="en-US"/>
+          </w:rPr>
+          <w:t>4</w:t>
+        </w:r>
+      </w:fldSimple>
       <w:bookmarkEnd w:id="9"/>
       <w:r>
         <w:t>: Isolation of plasmid DNA</w:t>
@@ -1923,11 +1734,9 @@
       <w:r>
         <w:t xml:space="preserve">pelleted bacterial cells in 250 </w:t>
       </w:r>
-      <w:proofErr w:type="spellStart"/>
       <w:r>
         <w:t>μl</w:t>
       </w:r>
-      <w:proofErr w:type="spellEnd"/>
       <w:r>
         <w:t xml:space="preserve"> of Buffer P1.</w:t>
       </w:r>
@@ -1945,11 +1754,9 @@
       <w:r>
         <w:t xml:space="preserve">Add 250 </w:t>
       </w:r>
-      <w:proofErr w:type="spellStart"/>
       <w:r>
         <w:t>μl</w:t>
       </w:r>
-      <w:proofErr w:type="spellEnd"/>
       <w:r>
         <w:t xml:space="preserve"> of buffer P2 and gently invert the tube 4</w:t>
       </w:r>
@@ -1985,11 +1792,9 @@
       <w:r>
         <w:t xml:space="preserve">Add 350 </w:t>
       </w:r>
-      <w:proofErr w:type="spellStart"/>
       <w:r>
         <w:t>μl</w:t>
       </w:r>
-      <w:proofErr w:type="spellEnd"/>
       <w:r>
         <w:t xml:space="preserve"> of buffer N3 and invert the tube 4</w:t>
       </w:r>
@@ -2028,19 +1833,11 @@
       <w:r>
         <w:t xml:space="preserve">Apply the supernatant from step 5 to the </w:t>
       </w:r>
-      <w:proofErr w:type="spellStart"/>
       <w:r>
         <w:rPr>
           <w:b/>
         </w:rPr>
-        <w:t>QIAprep</w:t>
-      </w:r>
-      <w:proofErr w:type="spellEnd"/>
-      <w:r>
-        <w:rPr>
-          <w:b/>
-        </w:rPr>
-        <w:t xml:space="preserve"> spin column</w:t>
+        <w:t>QIAprep spin column</w:t>
       </w:r>
       <w:r>
         <w:t xml:space="preserve"> </w:t>
@@ -2075,15 +1872,7 @@
         <w:contextualSpacing w:val="0"/>
       </w:pPr>
       <w:r>
-        <w:t xml:space="preserve">Wash the </w:t>
-      </w:r>
-      <w:proofErr w:type="spellStart"/>
-      <w:r>
-        <w:t>QIAprep</w:t>
-      </w:r>
-      <w:proofErr w:type="spellEnd"/>
-      <w:r>
-        <w:t xml:space="preserve"> spin column by adding 0.5 m</w:t>
+        <w:t>Wash the QIAprep spin column by adding 0.5 m</w:t>
       </w:r>
       <w:r>
         <w:t>l</w:t>
@@ -2116,15 +1905,7 @@
         <w:contextualSpacing w:val="0"/>
       </w:pPr>
       <w:r>
-        <w:t xml:space="preserve">Wash the </w:t>
-      </w:r>
-      <w:proofErr w:type="spellStart"/>
-      <w:r>
-        <w:t>QIAprep</w:t>
-      </w:r>
-      <w:proofErr w:type="spellEnd"/>
-      <w:r>
-        <w:t xml:space="preserve"> spin column by adding 0.75 m</w:t>
+        <w:t>Wash the QIAprep spin column by adding 0.75 m</w:t>
       </w:r>
       <w:r>
         <w:t>l</w:t>
@@ -2174,15 +1955,7 @@
         <w:contextualSpacing w:val="0"/>
       </w:pPr>
       <w:r>
-        <w:t xml:space="preserve">Place the </w:t>
-      </w:r>
-      <w:proofErr w:type="spellStart"/>
-      <w:r>
-        <w:t>QIAprep</w:t>
-      </w:r>
-      <w:proofErr w:type="spellEnd"/>
-      <w:r>
-        <w:t xml:space="preserve"> column in a clean</w:t>
+        <w:t>Place the QIAprep column in a clean</w:t>
       </w:r>
       <w:r>
         <w:t>, labelled</w:t>
@@ -2194,31 +1967,7 @@
         <w:t>l</w:t>
       </w:r>
       <w:r>
-        <w:t xml:space="preserve"> microcentrifuge tube. To elute DNA, add 50 </w:t>
-      </w:r>
-      <w:proofErr w:type="spellStart"/>
-      <w:r>
-        <w:t>μl</w:t>
-      </w:r>
-      <w:proofErr w:type="spellEnd"/>
-      <w:r>
-        <w:t xml:space="preserve"> Buffer EB (10 mM </w:t>
-      </w:r>
-      <w:proofErr w:type="spellStart"/>
-      <w:r>
-        <w:t>Tris·Cl</w:t>
-      </w:r>
-      <w:proofErr w:type="spellEnd"/>
-      <w:r>
-        <w:t xml:space="preserve">, pH 8.5) or water to the centre of the </w:t>
-      </w:r>
-      <w:proofErr w:type="spellStart"/>
-      <w:r>
-        <w:t>QIAprep</w:t>
-      </w:r>
-      <w:proofErr w:type="spellEnd"/>
-      <w:r>
-        <w:t xml:space="preserve"> spin column, </w:t>
+        <w:t xml:space="preserve"> microcentrifuge tube. To elute DNA, add 50 μl Buffer EB (10 mM Tris·Cl, pH 8.5) or water to the centre of the QIAprep spin column, </w:t>
       </w:r>
       <w:r>
         <w:rPr>
@@ -2254,25 +2003,15 @@
         <w:lastRenderedPageBreak/>
         <w:t>Protocol 1.</w:t>
       </w:r>
-      <w:r>
-        <w:fldChar w:fldCharType="begin"/>
-      </w:r>
-      <w:r>
-        <w:instrText xml:space="preserve"> seq protocol \*MERGEFORMAT </w:instrText>
-      </w:r>
-      <w:r>
-        <w:fldChar w:fldCharType="separate"/>
-      </w:r>
-      <w:r>
-        <w:rPr>
-          <w:noProof/>
-          <w:lang w:val="en-US"/>
-        </w:rPr>
-        <w:t>5</w:t>
-      </w:r>
-      <w:r>
-        <w:fldChar w:fldCharType="end"/>
-      </w:r>
+      <w:fldSimple w:instr=" seq protocol \*MERGEFORMAT ">
+        <w:r>
+          <w:rPr>
+            <w:noProof/>
+            <w:lang w:val="en-US"/>
+          </w:rPr>
+          <w:t>5</w:t>
+        </w:r>
+      </w:fldSimple>
       <w:r>
         <w:t xml:space="preserve"> </w:t>
       </w:r>
@@ -2414,7 +2153,13 @@
         <w:t>about to reach the end o</w:t>
       </w:r>
       <w:r>
-        <w:t xml:space="preserve">f the gel (usually 45 minutes). </w:t>
+        <w:t xml:space="preserve">f the gel (usually </w:t>
+      </w:r>
+      <w:r>
+        <w:t>50</w:t>
+      </w:r>
+      <w:r>
+        <w:t xml:space="preserve"> minutes). </w:t>
       </w:r>
     </w:p>
     <w:p>

</xml_diff>

<commit_message>
add lab 1 intro 3 materials
</commit_message>
<xml_diff>
--- a/handouts/Lab1.docx
+++ b/handouts/Lab1.docx
@@ -1344,7 +1344,7 @@
       <w:pPr>
         <w:pStyle w:val="Caption"/>
       </w:pPr>
-      <w:bookmarkStart w:id="4" w:name="_Ref183684937"/>
+      <w:bookmarkStart w:id="5" w:name="_Ref183684937"/>
       <w:r>
         <w:t xml:space="preserve">Figure </w:t>
       </w:r>
@@ -1369,7 +1369,7 @@
         </w:rPr>
         <w:fldChar w:fldCharType="end"/>
       </w:r>
-      <w:bookmarkEnd w:id="4"/>
+      <w:bookmarkEnd w:id="5"/>
       <w:r>
         <w:t>. Template for planning a streak plate.</w:t>
       </w:r>
@@ -1379,7 +1379,7 @@
       <w:pPr>
         <w:pStyle w:val="Heading4"/>
       </w:pPr>
-      <w:bookmarkStart w:id="5" w:name="protocol_streak"/>
+      <w:bookmarkStart w:id="6" w:name="protocol_streak"/>
       <w:r>
         <w:t>Protocol 1.</w:t>
       </w:r>
@@ -1391,7 +1391,7 @@
           <w:t>3</w:t>
         </w:r>
       </w:fldSimple>
-      <w:bookmarkEnd w:id="5"/>
+      <w:bookmarkEnd w:id="6"/>
       <w:r>
         <w:t>: Streaking for single colonies</w:t>
       </w:r>
@@ -1663,8 +1663,8 @@
       <w:pPr>
         <w:pStyle w:val="Heading3"/>
       </w:pPr>
-      <w:bookmarkStart w:id="6" w:name="task_plasmidprofiling"/>
-      <w:bookmarkStart w:id="7" w:name="_Ref175317534"/>
+      <w:bookmarkStart w:id="7" w:name="task_plasmidprofiling"/>
+      <w:bookmarkStart w:id="8" w:name="_Ref175317534"/>
       <w:r>
         <w:lastRenderedPageBreak/>
         <w:t>TASK 1</w:t>
@@ -1677,7 +1677,7 @@
           <w:t>B</w:t>
         </w:r>
       </w:fldSimple>
-      <w:bookmarkEnd w:id="6"/>
+      <w:bookmarkEnd w:id="7"/>
       <w:r>
         <w:t>:</w:t>
       </w:r>
@@ -1685,7 +1685,7 @@
         <w:tab/>
         <w:t>Plasmid profiling of strains</w:t>
       </w:r>
-      <w:bookmarkEnd w:id="7"/>
+      <w:bookmarkEnd w:id="8"/>
     </w:p>
     <w:p>
       <w:pPr>
@@ -1781,7 +1781,7 @@
       <w:pPr>
         <w:pStyle w:val="Heading4"/>
       </w:pPr>
-      <w:bookmarkStart w:id="8" w:name="protocol_miniprep"/>
+      <w:bookmarkStart w:id="9" w:name="protocol_miniprep"/>
       <w:r>
         <w:t>Protocol 1.</w:t>
       </w:r>
@@ -1794,7 +1794,7 @@
           <w:t>4</w:t>
         </w:r>
       </w:fldSimple>
-      <w:bookmarkEnd w:id="8"/>
+      <w:bookmarkEnd w:id="9"/>
       <w:r>
         <w:t>: Isolation of plasmid DNA</w:t>
       </w:r>
@@ -1925,7 +1925,7 @@
       <w:pPr>
         <w:pStyle w:val="Heading4"/>
       </w:pPr>
-      <w:bookmarkStart w:id="9" w:name="protocol_plasmidgel"/>
+      <w:bookmarkStart w:id="10" w:name="protocol_plasmidgel"/>
       <w:r>
         <w:t>Protocol 1.</w:t>
       </w:r>
@@ -1941,7 +1941,7 @@
       <w:r>
         <w:t xml:space="preserve"> </w:t>
       </w:r>
-      <w:bookmarkEnd w:id="9"/>
+      <w:bookmarkEnd w:id="10"/>
       <w:r>
         <w:t xml:space="preserve">: </w:t>
       </w:r>
@@ -2121,7 +2121,13 @@
         <w:contextualSpacing w:val="0"/>
       </w:pPr>
       <w:r>
-        <w:t xml:space="preserve">Load 10 </w:t>
+        <w:t xml:space="preserve">Load </w:t>
+      </w:r>
+      <w:r>
+        <w:t>5</w:t>
+      </w:r>
+      <w:r>
+        <w:t xml:space="preserve"> </w:t>
       </w:r>
       <w:r>
         <w:t>µl</w:t>

</xml_diff>

<commit_message>
tidy up lab 2 links and fix typo in lab 1 handout
</commit_message>
<xml_diff>
--- a/handouts/Lab1.docx
+++ b/handouts/Lab1.docx
@@ -367,15 +367,13 @@
         </w:rPr>
         <w:t xml:space="preserve">es will cool and </w:t>
       </w:r>
-      <w:proofErr w:type="spellStart"/>
-      <w:r>
-        <w:rPr>
-          <w:sz w:val="22"/>
-          <w:szCs w:val="22"/>
-        </w:rPr>
-        <w:t>solidfy</w:t>
-      </w:r>
-      <w:proofErr w:type="spellEnd"/>
+      <w:r>
+        <w:rPr>
+          <w:sz w:val="22"/>
+          <w:szCs w:val="22"/>
+        </w:rPr>
+        <w:t>solidify</w:t>
+      </w:r>
       <w:r>
         <w:rPr>
           <w:sz w:val="22"/>

</xml_diff>